<commit_message>
capaz qeu ahora si
</commit_message>
<xml_diff>
--- a/Entregables/Entregable BD2 - Fabiola Ramos - Facundo Mendez - Gino Tubaro.docx
+++ b/Entregables/Entregable BD2 - Fabiola Ramos - Facundo Mendez - Gino Tubaro.docx
@@ -86,12 +86,12 @@
           <wp:inline distB="114300" distT="114300" distL="114300" distR="114300">
             <wp:extent cx="447675" cy="57150"/>
             <wp:effectExtent b="0" l="0" r="0" t="0"/>
-            <wp:docPr descr="short line" id="7" name="image2.png"/>
+            <wp:docPr descr="short line" id="12" name="image3.png"/>
             <a:graphic>
               <a:graphicData uri="http://schemas.openxmlformats.org/drawingml/2006/picture">
                 <pic:pic>
                   <pic:nvPicPr>
-                    <pic:cNvPr descr="short line" id="0" name="image2.png"/>
+                    <pic:cNvPr descr="short line" id="0" name="image3.png"/>
                     <pic:cNvPicPr preferRelativeResize="0"/>
                   </pic:nvPicPr>
                   <pic:blipFill>
@@ -202,7 +202,7 @@
             <wp:extent cx="2190750" cy="1181100"/>
             <wp:effectExtent b="0" l="0" r="0" t="0"/>
             <wp:wrapSquare wrapText="bothSides" distB="114300" distT="114300" distL="114300" distR="114300"/>
-            <wp:docPr descr="ORT" id="3" name="image4.png"/>
+            <wp:docPr descr="ORT" id="4" name="image4.png"/>
             <a:graphic>
               <a:graphicData uri="http://schemas.openxmlformats.org/drawingml/2006/picture">
                 <pic:pic>
@@ -448,7 +448,7 @@
       <w:pPr>
         <w:numPr>
           <w:ilvl w:val="0"/>
-          <w:numId w:val="3"/>
+          <w:numId w:val="4"/>
         </w:numPr>
         <w:spacing w:after="0" w:afterAutospacing="0"/>
         <w:ind w:left="720" w:hanging="360"/>
@@ -467,7 +467,7 @@
       <w:pPr>
         <w:numPr>
           <w:ilvl w:val="0"/>
-          <w:numId w:val="3"/>
+          <w:numId w:val="4"/>
         </w:numPr>
         <w:spacing w:after="0" w:afterAutospacing="0" w:before="0" w:beforeAutospacing="0"/>
         <w:ind w:left="720" w:hanging="360"/>
@@ -486,7 +486,7 @@
       <w:pPr>
         <w:numPr>
           <w:ilvl w:val="0"/>
-          <w:numId w:val="3"/>
+          <w:numId w:val="4"/>
         </w:numPr>
         <w:spacing w:after="0" w:afterAutospacing="0" w:before="0" w:beforeAutospacing="0"/>
         <w:ind w:left="720" w:hanging="360"/>
@@ -505,7 +505,7 @@
       <w:pPr>
         <w:numPr>
           <w:ilvl w:val="0"/>
-          <w:numId w:val="3"/>
+          <w:numId w:val="4"/>
         </w:numPr>
         <w:spacing w:after="0" w:afterAutospacing="0" w:before="0" w:beforeAutospacing="0"/>
         <w:ind w:left="720" w:hanging="360"/>
@@ -524,7 +524,7 @@
       <w:pPr>
         <w:numPr>
           <w:ilvl w:val="0"/>
-          <w:numId w:val="3"/>
+          <w:numId w:val="4"/>
         </w:numPr>
         <w:spacing w:before="0" w:beforeAutospacing="0"/>
         <w:ind w:left="720" w:hanging="360"/>
@@ -633,7 +633,7 @@
       <w:pPr>
         <w:numPr>
           <w:ilvl w:val="0"/>
-          <w:numId w:val="6"/>
+          <w:numId w:val="7"/>
         </w:numPr>
         <w:spacing w:before="0" w:lineRule="auto"/>
         <w:ind w:left="720" w:hanging="360"/>
@@ -646,6 +646,201 @@
           <w:rtl w:val="0"/>
         </w:rPr>
         <w:t xml:space="preserve">D- Disponible</w:t>
+      </w:r>
+    </w:p>
+    <w:p>
+      <w:pPr>
+        <w:numPr>
+          <w:ilvl w:val="0"/>
+          <w:numId w:val="7"/>
+        </w:numPr>
+        <w:spacing w:before="0" w:lineRule="auto"/>
+        <w:ind w:left="720" w:hanging="360"/>
+        <w:rPr>
+          <w:u w:val="none"/>
+        </w:rPr>
+      </w:pPr>
+      <w:r>
+        <w:rPr>
+          <w:rtl w:val="0"/>
+        </w:rPr>
+        <w:t xml:space="preserve">N- No Disponible</w:t>
+      </w:r>
+    </w:p>
+    <w:p>
+      <w:pPr>
+        <w:rPr/>
+      </w:pPr>
+      <w:r>
+        <w:rPr>
+          <w:rtl w:val="0"/>
+        </w:rPr>
+        <w:t xml:space="preserve">El campo ESTADO de la tabla Lector</w:t>
+      </w:r>
+    </w:p>
+    <w:p>
+      <w:pPr>
+        <w:numPr>
+          <w:ilvl w:val="0"/>
+          <w:numId w:val="11"/>
+        </w:numPr>
+        <w:spacing w:before="0" w:lineRule="auto"/>
+        <w:ind w:left="720" w:hanging="360"/>
+        <w:rPr>
+          <w:u w:val="none"/>
+        </w:rPr>
+      </w:pPr>
+      <w:r>
+        <w:rPr>
+          <w:rtl w:val="0"/>
+        </w:rPr>
+        <w:t xml:space="preserve">H- Habilitado</w:t>
+      </w:r>
+    </w:p>
+    <w:p>
+      <w:pPr>
+        <w:numPr>
+          <w:ilvl w:val="0"/>
+          <w:numId w:val="11"/>
+        </w:numPr>
+        <w:spacing w:before="0" w:lineRule="auto"/>
+        <w:ind w:left="720" w:hanging="360"/>
+        <w:rPr>
+          <w:u w:val="none"/>
+        </w:rPr>
+      </w:pPr>
+      <w:r>
+        <w:rPr>
+          <w:rtl w:val="0"/>
+        </w:rPr>
+        <w:t xml:space="preserve">I- InHabilitado</w:t>
+      </w:r>
+    </w:p>
+    <w:p>
+      <w:pPr>
+        <w:rPr/>
+      </w:pPr>
+      <w:r>
+        <w:rPr>
+          <w:rtl w:val="0"/>
+        </w:rPr>
+        <w:t xml:space="preserve">Lo que se presta no es el Libro, sino la Copia del Libro, y un Lector puede sacar prestada la misma copia, pero no el mismo día.</w:t>
+      </w:r>
+    </w:p>
+    <w:p>
+      <w:pPr>
+        <w:rPr/>
+      </w:pPr>
+      <w:r>
+        <w:rPr>
+          <w:rtl w:val="0"/>
+        </w:rPr>
+        <w:t xml:space="preserve">Ni la copia ni el Libro se puede prestar si esta No Disponible.</w:t>
+      </w:r>
+    </w:p>
+    <w:p>
+      <w:pPr>
+        <w:rPr/>
+      </w:pPr>
+      <w:r>
+        <w:rPr>
+          <w:rtl w:val="0"/>
+        </w:rPr>
+        <w:t xml:space="preserve">Un Lector Inhabilitado no puede realizar Prestamos</w:t>
+      </w:r>
+    </w:p>
+    <w:p>
+      <w:pPr>
+        <w:spacing w:before="0" w:line="276" w:lineRule="auto"/>
+        <w:rPr>
+          <w:b w:val="1"/>
+          <w:color w:val="2a4b7e"/>
+          <w:sz w:val="25"/>
+          <w:szCs w:val="25"/>
+        </w:rPr>
+      </w:pPr>
+      <w:r>
+        <w:rPr>
+          <w:rtl w:val="0"/>
+        </w:rPr>
+      </w:r>
+    </w:p>
+    <w:p>
+      <w:pPr>
+        <w:spacing w:before="0" w:line="276" w:lineRule="auto"/>
+        <w:rPr>
+          <w:b w:val="1"/>
+          <w:color w:val="2a4b7e"/>
+          <w:sz w:val="25"/>
+          <w:szCs w:val="25"/>
+        </w:rPr>
+      </w:pPr>
+      <w:r>
+        <w:rPr>
+          <w:rtl w:val="0"/>
+        </w:rPr>
+      </w:r>
+    </w:p>
+    <w:p>
+      <w:pPr>
+        <w:spacing w:before="0" w:line="276" w:lineRule="auto"/>
+        <w:rPr>
+          <w:b w:val="1"/>
+          <w:color w:val="2a4b7e"/>
+          <w:sz w:val="25"/>
+          <w:szCs w:val="25"/>
+        </w:rPr>
+      </w:pPr>
+      <w:r>
+        <w:rPr>
+          <w:rtl w:val="0"/>
+        </w:rPr>
+      </w:r>
+    </w:p>
+    <w:p>
+      <w:pPr>
+        <w:spacing w:before="0" w:lineRule="auto"/>
+        <w:rPr>
+          <w:b w:val="1"/>
+          <w:color w:val="2a4b7e"/>
+          <w:sz w:val="25"/>
+          <w:szCs w:val="25"/>
+        </w:rPr>
+      </w:pPr>
+      <w:r>
+        <w:br w:type="page"/>
+      </w:r>
+      <w:r>
+        <w:rPr>
+          <w:rtl w:val="0"/>
+        </w:rPr>
+      </w:r>
+    </w:p>
+    <w:p>
+      <w:pPr>
+        <w:pStyle w:val="Heading1"/>
+        <w:spacing w:before="0" w:lineRule="auto"/>
+        <w:rPr/>
+      </w:pPr>
+      <w:bookmarkStart w:colFirst="0" w:colLast="0" w:name="_dane2g68nxaj" w:id="2"/>
+      <w:bookmarkEnd w:id="2"/>
+      <w:r>
+        <w:rPr>
+          <w:rtl w:val="0"/>
+        </w:rPr>
+        <w:t xml:space="preserve">Parte 1A : Creación del esquema y carga de Datos</w:t>
+      </w:r>
+    </w:p>
+    <w:p>
+      <w:pPr>
+        <w:spacing w:before="0" w:lineRule="auto"/>
+        <w:rPr/>
+      </w:pPr>
+      <w:r>
+        <w:rPr>
+          <w:rtl w:val="0"/>
+        </w:rPr>
+        <w:t xml:space="preserve">Asignarle las Restricciones de Integridad basándose en la definición previa</w:t>
       </w:r>
     </w:p>
     <w:p>
@@ -664,18 +859,230 @@
         <w:rPr>
           <w:rtl w:val="0"/>
         </w:rPr>
-        <w:t xml:space="preserve">N- No Disponible</w:t>
-      </w:r>
-    </w:p>
-    <w:p>
-      <w:pPr>
+        <w:t xml:space="preserve"> PK</w:t>
+      </w:r>
+    </w:p>
+    <w:p>
+      <w:pPr>
+        <w:numPr>
+          <w:ilvl w:val="0"/>
+          <w:numId w:val="6"/>
+        </w:numPr>
+        <w:spacing w:before="0" w:lineRule="auto"/>
+        <w:ind w:left="720" w:hanging="360"/>
+        <w:rPr>
+          <w:u w:val="none"/>
+        </w:rPr>
+      </w:pPr>
+      <w:r>
+        <w:rPr>
+          <w:rtl w:val="0"/>
+        </w:rPr>
+        <w:t xml:space="preserve"> FK</w:t>
+      </w:r>
+    </w:p>
+    <w:p>
+      <w:pPr>
+        <w:numPr>
+          <w:ilvl w:val="0"/>
+          <w:numId w:val="6"/>
+        </w:numPr>
+        <w:spacing w:before="0" w:lineRule="auto"/>
+        <w:ind w:left="720" w:hanging="360"/>
+        <w:rPr>
+          <w:u w:val="none"/>
+        </w:rPr>
+      </w:pPr>
+      <w:r>
+        <w:rPr>
+          <w:rtl w:val="0"/>
+        </w:rPr>
+        <w:t xml:space="preserve"> Check</w:t>
+      </w:r>
+    </w:p>
+    <w:p>
+      <w:pPr>
+        <w:numPr>
+          <w:ilvl w:val="0"/>
+          <w:numId w:val="6"/>
+        </w:numPr>
+        <w:spacing w:before="0" w:lineRule="auto"/>
+        <w:ind w:left="720" w:hanging="360"/>
+        <w:rPr>
+          <w:u w:val="none"/>
+        </w:rPr>
+      </w:pPr>
+      <w:r>
+        <w:rPr>
+          <w:rtl w:val="0"/>
+        </w:rPr>
+        <w:t xml:space="preserve"> Default</w:t>
+      </w:r>
+    </w:p>
+    <w:p>
+      <w:pPr>
+        <w:numPr>
+          <w:ilvl w:val="0"/>
+          <w:numId w:val="6"/>
+        </w:numPr>
+        <w:spacing w:before="0" w:lineRule="auto"/>
+        <w:ind w:left="720" w:hanging="360"/>
+      </w:pPr>
+      <w:r>
+        <w:rPr>
+          <w:rtl w:val="0"/>
+        </w:rPr>
+        <w:t xml:space="preserve">En todos los casos el campo Estado no puede ser Nulo</w:t>
+      </w:r>
+    </w:p>
+    <w:p>
+      <w:pPr>
+        <w:numPr>
+          <w:ilvl w:val="0"/>
+          <w:numId w:val="6"/>
+        </w:numPr>
+        <w:spacing w:before="0" w:lineRule="auto"/>
+        <w:ind w:left="720" w:hanging="360"/>
+        <w:rPr>
+          <w:u w:val="none"/>
+        </w:rPr>
+      </w:pPr>
+      <w:r>
+        <w:rPr>
+          <w:rtl w:val="0"/>
+        </w:rPr>
+        <w:t xml:space="preserve"> Mejorar la Tabla LECTOR</w:t>
+      </w:r>
+    </w:p>
+    <w:p>
+      <w:pPr>
+        <w:numPr>
+          <w:ilvl w:val="1"/>
+          <w:numId w:val="6"/>
+        </w:numPr>
+        <w:spacing w:before="0" w:lineRule="auto"/>
+        <w:ind w:left="1440" w:hanging="360"/>
+        <w:rPr>
+          <w:u w:val="none"/>
+        </w:rPr>
+      </w:pPr>
+      <w:r>
+        <w:rPr>
+          <w:rtl w:val="0"/>
+        </w:rPr>
+        <w:t xml:space="preserve">Poner Campos Compuestos donde considere</w:t>
+      </w:r>
+    </w:p>
+    <w:p>
+      <w:pPr>
+        <w:numPr>
+          <w:ilvl w:val="1"/>
+          <w:numId w:val="6"/>
+        </w:numPr>
+        <w:spacing w:before="0" w:lineRule="auto"/>
+        <w:ind w:left="1440" w:hanging="360"/>
+        <w:rPr>
+          <w:u w:val="none"/>
+        </w:rPr>
+      </w:pPr>
+      <w:r>
+        <w:rPr>
+          <w:rtl w:val="0"/>
+        </w:rPr>
+        <w:t xml:space="preserve">Validar que el Campo Trabajo cumpla sólo con Valores Válidos</w:t>
+      </w:r>
+    </w:p>
+    <w:p>
+      <w:pPr>
+        <w:numPr>
+          <w:ilvl w:val="1"/>
+          <w:numId w:val="6"/>
+        </w:numPr>
+        <w:spacing w:before="0" w:lineRule="auto"/>
+        <w:ind w:left="1440" w:hanging="360"/>
+        <w:rPr>
+          <w:u w:val="none"/>
+        </w:rPr>
+      </w:pPr>
+      <w:r>
+        <w:rPr>
+          <w:rtl w:val="0"/>
+        </w:rPr>
+        <w:t xml:space="preserve">Validar que el Salario sea mayor que 0(Cero)</w:t>
+      </w:r>
+    </w:p>
+    <w:p>
+      <w:pPr>
+        <w:spacing w:before="0" w:lineRule="auto"/>
         <w:rPr/>
       </w:pPr>
       <w:r>
         <w:rPr>
           <w:rtl w:val="0"/>
         </w:rPr>
-        <w:t xml:space="preserve">El campo ESTADO de la tabla Lector</w:t>
+        <w:t xml:space="preserve">Formato de Entrega:</w:t>
+      </w:r>
+    </w:p>
+    <w:p>
+      <w:pPr>
+        <w:spacing w:before="0" w:lineRule="auto"/>
+        <w:rPr/>
+      </w:pPr>
+      <w:r>
+        <w:rPr>
+          <w:rtl w:val="0"/>
+        </w:rPr>
+        <w:t xml:space="preserve">Archivo 1 </w:t>
+      </w:r>
+    </w:p>
+    <w:p>
+      <w:pPr>
+        <w:numPr>
+          <w:ilvl w:val="0"/>
+          <w:numId w:val="8"/>
+        </w:numPr>
+        <w:spacing w:before="0" w:lineRule="auto"/>
+        <w:ind w:left="720" w:hanging="360"/>
+        <w:rPr>
+          <w:u w:val="none"/>
+        </w:rPr>
+      </w:pPr>
+      <w:r>
+        <w:rPr>
+          <w:rtl w:val="0"/>
+        </w:rPr>
+        <w:t xml:space="preserve">DDL</w:t>
+      </w:r>
+    </w:p>
+    <w:p>
+      <w:pPr>
+        <w:numPr>
+          <w:ilvl w:val="0"/>
+          <w:numId w:val="8"/>
+        </w:numPr>
+        <w:spacing w:before="0" w:lineRule="auto"/>
+        <w:ind w:left="720" w:hanging="360"/>
+        <w:rPr>
+          <w:u w:val="none"/>
+        </w:rPr>
+      </w:pPr>
+      <w:r>
+        <w:rPr>
+          <w:rtl w:val="0"/>
+        </w:rPr>
+        <w:t xml:space="preserve">Poner Encabezado con Integrantes</w:t>
+      </w:r>
+    </w:p>
+    <w:p>
+      <w:pPr>
+        <w:spacing w:before="0" w:lineRule="auto"/>
+        <w:rPr/>
+      </w:pPr>
+      <w:r>
+        <w:rPr>
+          <w:rtl w:val="0"/>
+        </w:rPr>
+        <w:t xml:space="preserve">Archivo 2</w:t>
       </w:r>
     </w:p>
     <w:p>
@@ -683,413 +1090,6 @@
         <w:numPr>
           <w:ilvl w:val="0"/>
           <w:numId w:val="10"/>
-        </w:numPr>
-        <w:spacing w:before="0" w:lineRule="auto"/>
-        <w:ind w:left="720" w:hanging="360"/>
-        <w:rPr>
-          <w:u w:val="none"/>
-        </w:rPr>
-      </w:pPr>
-      <w:r>
-        <w:rPr>
-          <w:rtl w:val="0"/>
-        </w:rPr>
-        <w:t xml:space="preserve">H- Habilitado</w:t>
-      </w:r>
-    </w:p>
-    <w:p>
-      <w:pPr>
-        <w:numPr>
-          <w:ilvl w:val="0"/>
-          <w:numId w:val="10"/>
-        </w:numPr>
-        <w:spacing w:before="0" w:lineRule="auto"/>
-        <w:ind w:left="720" w:hanging="360"/>
-        <w:rPr>
-          <w:u w:val="none"/>
-        </w:rPr>
-      </w:pPr>
-      <w:r>
-        <w:rPr>
-          <w:rtl w:val="0"/>
-        </w:rPr>
-        <w:t xml:space="preserve">I- InHabilitado</w:t>
-      </w:r>
-    </w:p>
-    <w:p>
-      <w:pPr>
-        <w:rPr/>
-      </w:pPr>
-      <w:r>
-        <w:rPr>
-          <w:rtl w:val="0"/>
-        </w:rPr>
-        <w:t xml:space="preserve">Lo que se presta no es el Libro, sino la Copia del Libro, y un Lector puede sacar prestada la misma copia, pero no el mismo día.</w:t>
-      </w:r>
-    </w:p>
-    <w:p>
-      <w:pPr>
-        <w:rPr/>
-      </w:pPr>
-      <w:r>
-        <w:rPr>
-          <w:rtl w:val="0"/>
-        </w:rPr>
-        <w:t xml:space="preserve">Ni la copia ni el Libro se puede prestar si esta No Disponible.</w:t>
-      </w:r>
-    </w:p>
-    <w:p>
-      <w:pPr>
-        <w:rPr/>
-      </w:pPr>
-      <w:r>
-        <w:rPr>
-          <w:rtl w:val="0"/>
-        </w:rPr>
-        <w:t xml:space="preserve">Un Lector Inhabilitado no puede realizar Prestamos</w:t>
-      </w:r>
-    </w:p>
-    <w:p>
-      <w:pPr>
-        <w:spacing w:before="0" w:line="276" w:lineRule="auto"/>
-        <w:rPr>
-          <w:b w:val="1"/>
-          <w:color w:val="2a4b7e"/>
-          <w:sz w:val="25"/>
-          <w:szCs w:val="25"/>
-        </w:rPr>
-      </w:pPr>
-      <w:r>
-        <w:rPr>
-          <w:rtl w:val="0"/>
-        </w:rPr>
-      </w:r>
-    </w:p>
-    <w:p>
-      <w:pPr>
-        <w:spacing w:before="0" w:line="276" w:lineRule="auto"/>
-        <w:rPr>
-          <w:b w:val="1"/>
-          <w:color w:val="2a4b7e"/>
-          <w:sz w:val="25"/>
-          <w:szCs w:val="25"/>
-        </w:rPr>
-      </w:pPr>
-      <w:r>
-        <w:rPr>
-          <w:rtl w:val="0"/>
-        </w:rPr>
-      </w:r>
-    </w:p>
-    <w:p>
-      <w:pPr>
-        <w:spacing w:before="0" w:line="276" w:lineRule="auto"/>
-        <w:rPr>
-          <w:b w:val="1"/>
-          <w:color w:val="2a4b7e"/>
-          <w:sz w:val="25"/>
-          <w:szCs w:val="25"/>
-        </w:rPr>
-      </w:pPr>
-      <w:r>
-        <w:rPr>
-          <w:rtl w:val="0"/>
-        </w:rPr>
-      </w:r>
-    </w:p>
-    <w:p>
-      <w:pPr>
-        <w:spacing w:before="0" w:lineRule="auto"/>
-        <w:rPr>
-          <w:b w:val="1"/>
-          <w:color w:val="2a4b7e"/>
-          <w:sz w:val="25"/>
-          <w:szCs w:val="25"/>
-        </w:rPr>
-      </w:pPr>
-      <w:r>
-        <w:br w:type="page"/>
-      </w:r>
-      <w:r>
-        <w:rPr>
-          <w:rtl w:val="0"/>
-        </w:rPr>
-      </w:r>
-    </w:p>
-    <w:p>
-      <w:pPr>
-        <w:pStyle w:val="Heading1"/>
-        <w:spacing w:before="0" w:lineRule="auto"/>
-        <w:rPr/>
-      </w:pPr>
-      <w:bookmarkStart w:colFirst="0" w:colLast="0" w:name="_dane2g68nxaj" w:id="2"/>
-      <w:bookmarkEnd w:id="2"/>
-      <w:r>
-        <w:rPr>
-          <w:rtl w:val="0"/>
-        </w:rPr>
-        <w:t xml:space="preserve">Parte 1A : Creación del esquema y carga de Datos</w:t>
-      </w:r>
-    </w:p>
-    <w:p>
-      <w:pPr>
-        <w:spacing w:before="0" w:lineRule="auto"/>
-        <w:rPr/>
-      </w:pPr>
-      <w:r>
-        <w:rPr>
-          <w:rtl w:val="0"/>
-        </w:rPr>
-        <w:t xml:space="preserve">Asignarle las Restricciones de Integridad basándose en la definición previa</w:t>
-      </w:r>
-    </w:p>
-    <w:p>
-      <w:pPr>
-        <w:numPr>
-          <w:ilvl w:val="0"/>
-          <w:numId w:val="5"/>
-        </w:numPr>
-        <w:spacing w:before="0" w:lineRule="auto"/>
-        <w:ind w:left="720" w:hanging="360"/>
-        <w:rPr>
-          <w:u w:val="none"/>
-        </w:rPr>
-      </w:pPr>
-      <w:r>
-        <w:rPr>
-          <w:rtl w:val="0"/>
-        </w:rPr>
-        <w:t xml:space="preserve"> PK</w:t>
-      </w:r>
-    </w:p>
-    <w:p>
-      <w:pPr>
-        <w:numPr>
-          <w:ilvl w:val="0"/>
-          <w:numId w:val="5"/>
-        </w:numPr>
-        <w:spacing w:before="0" w:lineRule="auto"/>
-        <w:ind w:left="720" w:hanging="360"/>
-        <w:rPr>
-          <w:u w:val="none"/>
-        </w:rPr>
-      </w:pPr>
-      <w:r>
-        <w:rPr>
-          <w:rtl w:val="0"/>
-        </w:rPr>
-        <w:t xml:space="preserve"> FK</w:t>
-      </w:r>
-    </w:p>
-    <w:p>
-      <w:pPr>
-        <w:numPr>
-          <w:ilvl w:val="0"/>
-          <w:numId w:val="5"/>
-        </w:numPr>
-        <w:spacing w:before="0" w:lineRule="auto"/>
-        <w:ind w:left="720" w:hanging="360"/>
-        <w:rPr>
-          <w:u w:val="none"/>
-        </w:rPr>
-      </w:pPr>
-      <w:r>
-        <w:rPr>
-          <w:rtl w:val="0"/>
-        </w:rPr>
-        <w:t xml:space="preserve"> Check</w:t>
-      </w:r>
-    </w:p>
-    <w:p>
-      <w:pPr>
-        <w:numPr>
-          <w:ilvl w:val="0"/>
-          <w:numId w:val="5"/>
-        </w:numPr>
-        <w:spacing w:before="0" w:lineRule="auto"/>
-        <w:ind w:left="720" w:hanging="360"/>
-        <w:rPr>
-          <w:u w:val="none"/>
-        </w:rPr>
-      </w:pPr>
-      <w:r>
-        <w:rPr>
-          <w:rtl w:val="0"/>
-        </w:rPr>
-        <w:t xml:space="preserve"> Default</w:t>
-      </w:r>
-    </w:p>
-    <w:p>
-      <w:pPr>
-        <w:numPr>
-          <w:ilvl w:val="0"/>
-          <w:numId w:val="5"/>
-        </w:numPr>
-        <w:spacing w:before="0" w:lineRule="auto"/>
-        <w:ind w:left="720" w:hanging="360"/>
-      </w:pPr>
-      <w:r>
-        <w:rPr>
-          <w:rtl w:val="0"/>
-        </w:rPr>
-        <w:t xml:space="preserve">En todos los casos el campo Estado no puede ser Nulo</w:t>
-      </w:r>
-    </w:p>
-    <w:p>
-      <w:pPr>
-        <w:numPr>
-          <w:ilvl w:val="0"/>
-          <w:numId w:val="5"/>
-        </w:numPr>
-        <w:spacing w:before="0" w:lineRule="auto"/>
-        <w:ind w:left="720" w:hanging="360"/>
-        <w:rPr>
-          <w:u w:val="none"/>
-        </w:rPr>
-      </w:pPr>
-      <w:r>
-        <w:rPr>
-          <w:rtl w:val="0"/>
-        </w:rPr>
-        <w:t xml:space="preserve"> Mejorar la Tabla LECTOR</w:t>
-      </w:r>
-    </w:p>
-    <w:p>
-      <w:pPr>
-        <w:numPr>
-          <w:ilvl w:val="1"/>
-          <w:numId w:val="5"/>
-        </w:numPr>
-        <w:spacing w:before="0" w:lineRule="auto"/>
-        <w:ind w:left="1440" w:hanging="360"/>
-        <w:rPr>
-          <w:u w:val="none"/>
-        </w:rPr>
-      </w:pPr>
-      <w:r>
-        <w:rPr>
-          <w:rtl w:val="0"/>
-        </w:rPr>
-        <w:t xml:space="preserve">Poner Campos Compuestos donde considere</w:t>
-      </w:r>
-    </w:p>
-    <w:p>
-      <w:pPr>
-        <w:numPr>
-          <w:ilvl w:val="1"/>
-          <w:numId w:val="5"/>
-        </w:numPr>
-        <w:spacing w:before="0" w:lineRule="auto"/>
-        <w:ind w:left="1440" w:hanging="360"/>
-        <w:rPr>
-          <w:u w:val="none"/>
-        </w:rPr>
-      </w:pPr>
-      <w:r>
-        <w:rPr>
-          <w:rtl w:val="0"/>
-        </w:rPr>
-        <w:t xml:space="preserve">Validar que el Campo Trabajo cumpla sólo con Valores Válidos</w:t>
-      </w:r>
-    </w:p>
-    <w:p>
-      <w:pPr>
-        <w:numPr>
-          <w:ilvl w:val="1"/>
-          <w:numId w:val="5"/>
-        </w:numPr>
-        <w:spacing w:before="0" w:lineRule="auto"/>
-        <w:ind w:left="1440" w:hanging="360"/>
-        <w:rPr>
-          <w:u w:val="none"/>
-        </w:rPr>
-      </w:pPr>
-      <w:r>
-        <w:rPr>
-          <w:rtl w:val="0"/>
-        </w:rPr>
-        <w:t xml:space="preserve">Validar que el Salario sea mayor que 0(Cero)</w:t>
-      </w:r>
-    </w:p>
-    <w:p>
-      <w:pPr>
-        <w:spacing w:before="0" w:lineRule="auto"/>
-        <w:rPr/>
-      </w:pPr>
-      <w:r>
-        <w:rPr>
-          <w:rtl w:val="0"/>
-        </w:rPr>
-        <w:t xml:space="preserve">Formato de Entrega:</w:t>
-      </w:r>
-    </w:p>
-    <w:p>
-      <w:pPr>
-        <w:spacing w:before="0" w:lineRule="auto"/>
-        <w:rPr/>
-      </w:pPr>
-      <w:r>
-        <w:rPr>
-          <w:rtl w:val="0"/>
-        </w:rPr>
-        <w:t xml:space="preserve">Archivo 1 </w:t>
-      </w:r>
-    </w:p>
-    <w:p>
-      <w:pPr>
-        <w:numPr>
-          <w:ilvl w:val="0"/>
-          <w:numId w:val="7"/>
-        </w:numPr>
-        <w:spacing w:before="0" w:lineRule="auto"/>
-        <w:ind w:left="720" w:hanging="360"/>
-        <w:rPr>
-          <w:u w:val="none"/>
-        </w:rPr>
-      </w:pPr>
-      <w:r>
-        <w:rPr>
-          <w:rtl w:val="0"/>
-        </w:rPr>
-        <w:t xml:space="preserve">DDL</w:t>
-      </w:r>
-    </w:p>
-    <w:p>
-      <w:pPr>
-        <w:numPr>
-          <w:ilvl w:val="0"/>
-          <w:numId w:val="7"/>
-        </w:numPr>
-        <w:spacing w:before="0" w:lineRule="auto"/>
-        <w:ind w:left="720" w:hanging="360"/>
-        <w:rPr>
-          <w:u w:val="none"/>
-        </w:rPr>
-      </w:pPr>
-      <w:r>
-        <w:rPr>
-          <w:rtl w:val="0"/>
-        </w:rPr>
-        <w:t xml:space="preserve">Poner Encabezado con Integrantes</w:t>
-      </w:r>
-    </w:p>
-    <w:p>
-      <w:pPr>
-        <w:spacing w:before="0" w:lineRule="auto"/>
-        <w:rPr/>
-      </w:pPr>
-      <w:r>
-        <w:rPr>
-          <w:rtl w:val="0"/>
-        </w:rPr>
-        <w:t xml:space="preserve">Archivo 2</w:t>
-      </w:r>
-    </w:p>
-    <w:p>
-      <w:pPr>
-        <w:numPr>
-          <w:ilvl w:val="0"/>
-          <w:numId w:val="9"/>
         </w:numPr>
         <w:spacing w:before="0" w:lineRule="auto"/>
         <w:ind w:left="720" w:hanging="360"/>
@@ -1293,7 +1293,7 @@
       <w:pPr>
         <w:numPr>
           <w:ilvl w:val="0"/>
-          <w:numId w:val="4"/>
+          <w:numId w:val="5"/>
         </w:numPr>
         <w:spacing w:before="0" w:line="276" w:lineRule="auto"/>
         <w:ind w:left="720" w:hanging="360"/>
@@ -1312,7 +1312,7 @@
       <w:pPr>
         <w:numPr>
           <w:ilvl w:val="0"/>
-          <w:numId w:val="4"/>
+          <w:numId w:val="5"/>
         </w:numPr>
         <w:spacing w:before="0" w:line="276" w:lineRule="auto"/>
         <w:ind w:left="720" w:hanging="360"/>
@@ -1331,7 +1331,7 @@
       <w:pPr>
         <w:numPr>
           <w:ilvl w:val="0"/>
-          <w:numId w:val="4"/>
+          <w:numId w:val="5"/>
         </w:numPr>
         <w:spacing w:before="0" w:line="276" w:lineRule="auto"/>
         <w:ind w:left="720" w:hanging="360"/>
@@ -1350,7 +1350,7 @@
       <w:pPr>
         <w:numPr>
           <w:ilvl w:val="0"/>
-          <w:numId w:val="4"/>
+          <w:numId w:val="5"/>
         </w:numPr>
         <w:spacing w:before="0" w:line="276" w:lineRule="auto"/>
         <w:ind w:left="720" w:hanging="360"/>
@@ -2246,7 +2246,7 @@
       <w:pPr>
         <w:numPr>
           <w:ilvl w:val="0"/>
-          <w:numId w:val="8"/>
+          <w:numId w:val="9"/>
         </w:numPr>
         <w:spacing w:after="0" w:afterAutospacing="0"/>
         <w:ind w:left="720" w:hanging="360"/>
@@ -2265,7 +2265,7 @@
       <w:pPr>
         <w:numPr>
           <w:ilvl w:val="0"/>
-          <w:numId w:val="8"/>
+          <w:numId w:val="9"/>
         </w:numPr>
         <w:spacing w:after="0" w:afterAutospacing="0" w:before="0" w:beforeAutospacing="0"/>
         <w:ind w:left="720" w:hanging="360"/>
@@ -2284,7 +2284,7 @@
       <w:pPr>
         <w:numPr>
           <w:ilvl w:val="0"/>
-          <w:numId w:val="8"/>
+          <w:numId w:val="9"/>
         </w:numPr>
         <w:spacing w:after="0" w:afterAutospacing="0" w:before="0" w:beforeAutospacing="0"/>
         <w:ind w:left="720" w:hanging="360"/>
@@ -2303,7 +2303,7 @@
       <w:pPr>
         <w:numPr>
           <w:ilvl w:val="0"/>
-          <w:numId w:val="8"/>
+          <w:numId w:val="9"/>
         </w:numPr>
         <w:spacing w:after="0" w:afterAutospacing="0" w:before="0" w:beforeAutospacing="0"/>
         <w:ind w:left="720" w:hanging="360"/>
@@ -2322,7 +2322,7 @@
       <w:pPr>
         <w:numPr>
           <w:ilvl w:val="0"/>
-          <w:numId w:val="8"/>
+          <w:numId w:val="9"/>
         </w:numPr>
         <w:spacing w:after="0" w:afterAutospacing="0" w:before="0" w:beforeAutospacing="0"/>
         <w:ind w:left="720" w:hanging="360"/>
@@ -2341,7 +2341,7 @@
       <w:pPr>
         <w:numPr>
           <w:ilvl w:val="1"/>
-          <w:numId w:val="8"/>
+          <w:numId w:val="9"/>
         </w:numPr>
         <w:spacing w:after="0" w:afterAutospacing="0" w:before="0" w:beforeAutospacing="0"/>
         <w:ind w:left="1440" w:hanging="360"/>
@@ -2360,7 +2360,7 @@
       <w:pPr>
         <w:numPr>
           <w:ilvl w:val="1"/>
-          <w:numId w:val="8"/>
+          <w:numId w:val="9"/>
         </w:numPr>
         <w:spacing w:before="0" w:beforeAutospacing="0"/>
         <w:ind w:left="1440" w:hanging="360"/>
@@ -2656,6 +2656,41 @@
     </w:p>
     <w:p>
       <w:pPr>
+        <w:spacing w:before="0" w:line="276" w:lineRule="auto"/>
+        <w:rPr>
+          <w:b w:val="1"/>
+          <w:color w:val="2a4b7e"/>
+          <w:sz w:val="25"/>
+          <w:szCs w:val="25"/>
+        </w:rPr>
+      </w:pPr>
+      <w:r>
+        <w:br w:type="page"/>
+      </w:r>
+      <w:r>
+        <w:rPr>
+          <w:rtl w:val="0"/>
+        </w:rPr>
+      </w:r>
+    </w:p>
+    <w:p>
+      <w:pPr>
+        <w:spacing w:before="0" w:line="276" w:lineRule="auto"/>
+        <w:rPr>
+          <w:b w:val="1"/>
+          <w:color w:val="2a4b7e"/>
+          <w:sz w:val="25"/>
+          <w:szCs w:val="25"/>
+        </w:rPr>
+      </w:pPr>
+      <w:r>
+        <w:rPr>
+          <w:rtl w:val="0"/>
+        </w:rPr>
+      </w:r>
+    </w:p>
+    <w:p>
+      <w:pPr>
         <w:spacing w:before="0" w:lineRule="auto"/>
         <w:rPr/>
       </w:pPr>
@@ -2663,13 +2698,329 @@
         <w:rPr>
           <w:rtl w:val="0"/>
         </w:rPr>
+        <w:t xml:space="preserve">Capturas de ejecución en Azure Data Studio: </w:t>
+      </w:r>
+    </w:p>
+    <w:p>
+      <w:pPr>
+        <w:numPr>
+          <w:ilvl w:val="0"/>
+          <w:numId w:val="3"/>
+        </w:numPr>
+        <w:spacing w:before="0" w:lineRule="auto"/>
+        <w:ind w:left="720" w:hanging="360"/>
+        <w:rPr>
+          <w:u w:val="none"/>
+        </w:rPr>
+      </w:pPr>
+      <w:r>
+        <w:rPr>
+          <w:rtl w:val="0"/>
+        </w:rPr>
+        <w:t xml:space="preserve">Trigger</w:t>
+      </w:r>
+    </w:p>
+    <w:p>
+      <w:pPr>
+        <w:spacing w:before="0" w:lineRule="auto"/>
+        <w:rPr/>
+      </w:pPr>
+      <w:r>
+        <w:rPr/>
+        <w:drawing>
+          <wp:inline distB="114300" distT="114300" distL="114300" distR="114300">
+            <wp:extent cx="5943600" cy="1993900"/>
+            <wp:effectExtent b="0" l="0" r="0" t="0"/>
+            <wp:docPr id="1" name="image5.png"/>
+            <a:graphic>
+              <a:graphicData uri="http://schemas.openxmlformats.org/drawingml/2006/picture">
+                <pic:pic>
+                  <pic:nvPicPr>
+                    <pic:cNvPr id="0" name="image5.png"/>
+                    <pic:cNvPicPr preferRelativeResize="0"/>
+                  </pic:nvPicPr>
+                  <pic:blipFill>
+                    <a:blip r:embed="rId8"/>
+                    <a:srcRect b="0" l="0" r="0" t="0"/>
+                    <a:stretch>
+                      <a:fillRect/>
+                    </a:stretch>
+                  </pic:blipFill>
+                  <pic:spPr>
+                    <a:xfrm>
+                      <a:off x="0" y="0"/>
+                      <a:ext cx="5943600" cy="1993900"/>
+                    </a:xfrm>
+                    <a:prstGeom prst="rect"/>
+                    <a:ln/>
+                  </pic:spPr>
+                </pic:pic>
+              </a:graphicData>
+            </a:graphic>
+          </wp:inline>
+        </w:drawing>
+      </w:r>
+      <w:r>
+        <w:rPr>
+          <w:rtl w:val="0"/>
+        </w:rPr>
+      </w:r>
+    </w:p>
+    <w:p>
+      <w:pPr>
+        <w:numPr>
+          <w:ilvl w:val="0"/>
+          <w:numId w:val="3"/>
+        </w:numPr>
+        <w:spacing w:before="0" w:lineRule="auto"/>
+        <w:ind w:left="720" w:hanging="360"/>
+        <w:rPr>
+          <w:u w:val="none"/>
+        </w:rPr>
+      </w:pPr>
+      <w:r>
+        <w:rPr>
+          <w:rtl w:val="0"/>
+        </w:rPr>
+        <w:t xml:space="preserve">Stored Procedure:</w:t>
+      </w:r>
+    </w:p>
+    <w:p>
+      <w:pPr>
+        <w:spacing w:before="0" w:lineRule="auto"/>
+        <w:ind w:left="0" w:firstLine="0"/>
+        <w:rPr/>
+      </w:pPr>
+      <w:r>
+        <w:rPr/>
+        <w:drawing>
+          <wp:inline distB="114300" distT="114300" distL="114300" distR="114300">
+            <wp:extent cx="5943600" cy="1739900"/>
+            <wp:effectExtent b="0" l="0" r="0" t="0"/>
+            <wp:docPr id="9" name="image7.png"/>
+            <a:graphic>
+              <a:graphicData uri="http://schemas.openxmlformats.org/drawingml/2006/picture">
+                <pic:pic>
+                  <pic:nvPicPr>
+                    <pic:cNvPr id="0" name="image7.png"/>
+                    <pic:cNvPicPr preferRelativeResize="0"/>
+                  </pic:nvPicPr>
+                  <pic:blipFill>
+                    <a:blip r:embed="rId9"/>
+                    <a:srcRect b="0" l="0" r="0" t="0"/>
+                    <a:stretch>
+                      <a:fillRect/>
+                    </a:stretch>
+                  </pic:blipFill>
+                  <pic:spPr>
+                    <a:xfrm>
+                      <a:off x="0" y="0"/>
+                      <a:ext cx="5943600" cy="1739900"/>
+                    </a:xfrm>
+                    <a:prstGeom prst="rect"/>
+                    <a:ln/>
+                  </pic:spPr>
+                </pic:pic>
+              </a:graphicData>
+            </a:graphic>
+          </wp:inline>
+        </w:drawing>
+      </w:r>
+      <w:r>
+        <w:rPr>
+          <w:rtl w:val="0"/>
+        </w:rPr>
+      </w:r>
+    </w:p>
+    <w:p>
+      <w:pPr>
+        <w:numPr>
+          <w:ilvl w:val="0"/>
+          <w:numId w:val="3"/>
+        </w:numPr>
+        <w:spacing w:before="0" w:lineRule="auto"/>
+        <w:ind w:left="720" w:hanging="360"/>
+        <w:rPr>
+          <w:u w:val="none"/>
+        </w:rPr>
+      </w:pPr>
+      <w:r>
+        <w:rPr>
+          <w:rtl w:val="0"/>
+        </w:rPr>
+        <w:t xml:space="preserve">Función</w:t>
+      </w:r>
+    </w:p>
+    <w:p>
+      <w:pPr>
+        <w:spacing w:before="0" w:lineRule="auto"/>
+        <w:ind w:left="0" w:firstLine="0"/>
+        <w:rPr/>
+      </w:pPr>
+      <w:r>
+        <w:rPr/>
+        <w:drawing>
+          <wp:inline distB="114300" distT="114300" distL="114300" distR="114300">
+            <wp:extent cx="5943600" cy="2108200"/>
+            <wp:effectExtent b="0" l="0" r="0" t="0"/>
+            <wp:docPr id="7" name="image8.png"/>
+            <a:graphic>
+              <a:graphicData uri="http://schemas.openxmlformats.org/drawingml/2006/picture">
+                <pic:pic>
+                  <pic:nvPicPr>
+                    <pic:cNvPr id="0" name="image8.png"/>
+                    <pic:cNvPicPr preferRelativeResize="0"/>
+                  </pic:nvPicPr>
+                  <pic:blipFill>
+                    <a:blip r:embed="rId10"/>
+                    <a:srcRect b="0" l="0" r="0" t="0"/>
+                    <a:stretch>
+                      <a:fillRect/>
+                    </a:stretch>
+                  </pic:blipFill>
+                  <pic:spPr>
+                    <a:xfrm>
+                      <a:off x="0" y="0"/>
+                      <a:ext cx="5943600" cy="2108200"/>
+                    </a:xfrm>
+                    <a:prstGeom prst="rect"/>
+                    <a:ln/>
+                  </pic:spPr>
+                </pic:pic>
+              </a:graphicData>
+            </a:graphic>
+          </wp:inline>
+        </w:drawing>
+      </w:r>
+      <w:r>
+        <w:rPr>
+          <w:rtl w:val="0"/>
+        </w:rPr>
+      </w:r>
+    </w:p>
+    <w:p>
+      <w:pPr>
+        <w:numPr>
+          <w:ilvl w:val="0"/>
+          <w:numId w:val="3"/>
+        </w:numPr>
+        <w:spacing w:before="0" w:lineRule="auto"/>
+        <w:ind w:left="720" w:hanging="360"/>
+        <w:rPr>
+          <w:u w:val="none"/>
+        </w:rPr>
+      </w:pPr>
+      <w:r>
+        <w:rPr>
+          <w:rtl w:val="0"/>
+        </w:rPr>
+        <w:t xml:space="preserve">Vista con inconsistencias: </w:t>
+      </w:r>
+      <w:r>
+        <w:rPr/>
+        <w:drawing>
+          <wp:inline distB="114300" distT="114300" distL="114300" distR="114300">
+            <wp:extent cx="5943600" cy="1752600"/>
+            <wp:effectExtent b="0" l="0" r="0" t="0"/>
+            <wp:docPr id="6" name="image6.png"/>
+            <a:graphic>
+              <a:graphicData uri="http://schemas.openxmlformats.org/drawingml/2006/picture">
+                <pic:pic>
+                  <pic:nvPicPr>
+                    <pic:cNvPr id="0" name="image6.png"/>
+                    <pic:cNvPicPr preferRelativeResize="0"/>
+                  </pic:nvPicPr>
+                  <pic:blipFill>
+                    <a:blip r:embed="rId11"/>
+                    <a:srcRect b="0" l="0" r="0" t="0"/>
+                    <a:stretch>
+                      <a:fillRect/>
+                    </a:stretch>
+                  </pic:blipFill>
+                  <pic:spPr>
+                    <a:xfrm>
+                      <a:off x="0" y="0"/>
+                      <a:ext cx="5943600" cy="1752600"/>
+                    </a:xfrm>
+                    <a:prstGeom prst="rect"/>
+                    <a:ln/>
+                  </pic:spPr>
+                </pic:pic>
+              </a:graphicData>
+            </a:graphic>
+          </wp:inline>
+        </w:drawing>
+      </w:r>
+      <w:r>
+        <w:rPr>
+          <w:rtl w:val="0"/>
+        </w:rPr>
+      </w:r>
+    </w:p>
+    <w:p>
+      <w:pPr>
+        <w:numPr>
+          <w:ilvl w:val="0"/>
+          <w:numId w:val="3"/>
+        </w:numPr>
+        <w:spacing w:before="0" w:lineRule="auto"/>
+        <w:ind w:left="720" w:hanging="360"/>
+        <w:rPr>
+          <w:u w:val="none"/>
+        </w:rPr>
+      </w:pPr>
+      <w:r>
+        <w:rPr>
+          <w:rtl w:val="0"/>
+        </w:rPr>
+        <w:t xml:space="preserve">Transacción</w:t>
+      </w:r>
+      <w:r>
+        <w:rPr/>
+        <w:drawing>
+          <wp:inline distB="114300" distT="114300" distL="114300" distR="114300">
+            <wp:extent cx="5943600" cy="2501900"/>
+            <wp:effectExtent b="0" l="0" r="0" t="0"/>
+            <wp:docPr id="3" name="image9.png"/>
+            <a:graphic>
+              <a:graphicData uri="http://schemas.openxmlformats.org/drawingml/2006/picture">
+                <pic:pic>
+                  <pic:nvPicPr>
+                    <pic:cNvPr id="0" name="image9.png"/>
+                    <pic:cNvPicPr preferRelativeResize="0"/>
+                  </pic:nvPicPr>
+                  <pic:blipFill>
+                    <a:blip r:embed="rId12"/>
+                    <a:srcRect b="0" l="0" r="0" t="0"/>
+                    <a:stretch>
+                      <a:fillRect/>
+                    </a:stretch>
+                  </pic:blipFill>
+                  <pic:spPr>
+                    <a:xfrm>
+                      <a:off x="0" y="0"/>
+                      <a:ext cx="5943600" cy="2501900"/>
+                    </a:xfrm>
+                    <a:prstGeom prst="rect"/>
+                    <a:ln/>
+                  </pic:spPr>
+                </pic:pic>
+              </a:graphicData>
+            </a:graphic>
+          </wp:inline>
+        </w:drawing>
+      </w:r>
+      <w:r>
+        <w:rPr>
+          <w:rtl w:val="0"/>
+        </w:rPr>
       </w:r>
     </w:p>
     <w:sectPr>
-      <w:headerReference r:id="rId8" w:type="default"/>
-      <w:headerReference r:id="rId9" w:type="first"/>
-      <w:footerReference r:id="rId10" w:type="default"/>
-      <w:footerReference r:id="rId11" w:type="first"/>
+      <w:headerReference r:id="rId13" w:type="default"/>
+      <w:headerReference r:id="rId14" w:type="first"/>
+      <w:footerReference r:id="rId15" w:type="default"/>
+      <w:footerReference r:id="rId16" w:type="first"/>
       <w:pgSz w:h="15840" w:w="12240" w:orient="portrait"/>
       <w:pgMar w:bottom="1440" w:top="1440" w:left="1440" w:right="1440" w:header="0" w:footer="720"/>
       <w:pgNumType w:start="0"/>
@@ -2713,7 +3064,7 @@
           <wp:extent cx="7781925" cy="409575"/>
           <wp:effectExtent b="0" l="0" r="0" t="0"/>
           <wp:wrapTopAndBottom distB="0" distT="0"/>
-          <wp:docPr descr="footer" id="2" name="image1.png"/>
+          <wp:docPr descr="footer" id="8" name="image1.png"/>
           <a:graphic>
             <a:graphicData uri="http://schemas.openxmlformats.org/drawingml/2006/picture">
               <pic:pic>
@@ -2787,7 +3138,7 @@
           <wp:extent cx="7781925" cy="409575"/>
           <wp:effectExtent b="0" l="0" r="0" t="0"/>
           <wp:wrapTopAndBottom distB="0" distT="0"/>
-          <wp:docPr descr="footer" id="4" name="image1.png"/>
+          <wp:docPr descr="footer" id="5" name="image1.png"/>
           <a:graphic>
             <a:graphicData uri="http://schemas.openxmlformats.org/drawingml/2006/picture">
               <pic:pic>
@@ -2859,7 +3210,7 @@
           <wp:extent cx="7781925" cy="95250"/>
           <wp:effectExtent b="0" l="0" r="0" t="0"/>
           <wp:wrapTopAndBottom distB="0" distT="0"/>
-          <wp:docPr descr="horizontal line" id="1" name="image1.png"/>
+          <wp:docPr descr="horizontal line" id="2" name="image1.png"/>
           <a:graphic>
             <a:graphicData uri="http://schemas.openxmlformats.org/drawingml/2006/picture">
               <pic:pic>
@@ -2901,7 +3252,7 @@
           <wp:extent cx="7781925" cy="95250"/>
           <wp:effectExtent b="0" l="0" r="0" t="0"/>
           <wp:wrapTopAndBottom distB="0" distT="0"/>
-          <wp:docPr descr="horizontal line" id="8" name="image1.png"/>
+          <wp:docPr descr="horizontal line" id="13" name="image1.png"/>
           <a:graphic>
             <a:graphicData uri="http://schemas.openxmlformats.org/drawingml/2006/picture">
               <pic:pic>
@@ -2961,12 +3312,12 @@
         <wp:inline distB="114300" distT="114300" distL="114300" distR="114300">
           <wp:extent cx="447675" cy="57150"/>
           <wp:effectExtent b="0" l="0" r="0" t="0"/>
-          <wp:docPr descr="short line" id="6" name="image3.png"/>
+          <wp:docPr descr="short line" id="11" name="image2.png"/>
           <a:graphic>
             <a:graphicData uri="http://schemas.openxmlformats.org/drawingml/2006/picture">
               <pic:pic>
                 <pic:nvPicPr>
-                  <pic:cNvPr descr="short line" id="0" name="image3.png"/>
+                  <pic:cNvPr descr="short line" id="0" name="image2.png"/>
                   <pic:cNvPicPr preferRelativeResize="0"/>
                 </pic:nvPicPr>
                 <pic:blipFill>
@@ -3033,7 +3384,7 @@
           <wp:extent cx="7781925" cy="95250"/>
           <wp:effectExtent b="0" l="0" r="0" t="0"/>
           <wp:wrapTopAndBottom distB="0" distT="0"/>
-          <wp:docPr descr="horizontal line" id="5" name="image1.png"/>
+          <wp:docPr descr="horizontal line" id="10" name="image1.png"/>
           <a:graphic>
             <a:graphicData uri="http://schemas.openxmlformats.org/drawingml/2006/picture">
               <pic:pic>
@@ -3291,8 +3642,8 @@
   <w:abstractNum w:abstractNumId="3">
     <w:lvl w:ilvl="0">
       <w:start w:val="1"/>
-      <w:numFmt w:val="bullet"/>
-      <w:lvlText w:val="●"/>
+      <w:numFmt w:val="decimal"/>
+      <w:lvlText w:val="%1."/>
       <w:lvlJc w:val="left"/>
       <w:pPr>
         <w:ind w:left="720" w:hanging="360"/>
@@ -3303,8 +3654,8 @@
     </w:lvl>
     <w:lvl w:ilvl="1">
       <w:start w:val="1"/>
-      <w:numFmt w:val="bullet"/>
-      <w:lvlText w:val="○"/>
+      <w:numFmt w:val="lowerLetter"/>
+      <w:lvlText w:val="%2."/>
       <w:lvlJc w:val="left"/>
       <w:pPr>
         <w:ind w:left="1440" w:hanging="360"/>
@@ -3315,9 +3666,9 @@
     </w:lvl>
     <w:lvl w:ilvl="2">
       <w:start w:val="1"/>
-      <w:numFmt w:val="bullet"/>
-      <w:lvlText w:val="■"/>
-      <w:lvlJc w:val="left"/>
+      <w:numFmt w:val="lowerRoman"/>
+      <w:lvlText w:val="%3."/>
+      <w:lvlJc w:val="right"/>
       <w:pPr>
         <w:ind w:left="2160" w:hanging="360"/>
       </w:pPr>
@@ -3327,8 +3678,8 @@
     </w:lvl>
     <w:lvl w:ilvl="3">
       <w:start w:val="1"/>
-      <w:numFmt w:val="bullet"/>
-      <w:lvlText w:val="●"/>
+      <w:numFmt w:val="decimal"/>
+      <w:lvlText w:val="%4."/>
       <w:lvlJc w:val="left"/>
       <w:pPr>
         <w:ind w:left="2880" w:hanging="360"/>
@@ -3339,8 +3690,8 @@
     </w:lvl>
     <w:lvl w:ilvl="4">
       <w:start w:val="1"/>
-      <w:numFmt w:val="bullet"/>
-      <w:lvlText w:val="○"/>
+      <w:numFmt w:val="lowerLetter"/>
+      <w:lvlText w:val="%5."/>
       <w:lvlJc w:val="left"/>
       <w:pPr>
         <w:ind w:left="3600" w:hanging="360"/>
@@ -3351,9 +3702,9 @@
     </w:lvl>
     <w:lvl w:ilvl="5">
       <w:start w:val="1"/>
-      <w:numFmt w:val="bullet"/>
-      <w:lvlText w:val="■"/>
-      <w:lvlJc w:val="left"/>
+      <w:numFmt w:val="lowerRoman"/>
+      <w:lvlText w:val="%6."/>
+      <w:lvlJc w:val="right"/>
       <w:pPr>
         <w:ind w:left="4320" w:hanging="360"/>
       </w:pPr>
@@ -3363,8 +3714,8 @@
     </w:lvl>
     <w:lvl w:ilvl="6">
       <w:start w:val="1"/>
-      <w:numFmt w:val="bullet"/>
-      <w:lvlText w:val="●"/>
+      <w:numFmt w:val="decimal"/>
+      <w:lvlText w:val="%7."/>
       <w:lvlJc w:val="left"/>
       <w:pPr>
         <w:ind w:left="5040" w:hanging="360"/>
@@ -3375,8 +3726,8 @@
     </w:lvl>
     <w:lvl w:ilvl="7">
       <w:start w:val="1"/>
-      <w:numFmt w:val="bullet"/>
-      <w:lvlText w:val="○"/>
+      <w:numFmt w:val="lowerLetter"/>
+      <w:lvlText w:val="%8."/>
       <w:lvlJc w:val="left"/>
       <w:pPr>
         <w:ind w:left="5760" w:hanging="360"/>
@@ -3387,9 +3738,9 @@
     </w:lvl>
     <w:lvl w:ilvl="8">
       <w:start w:val="1"/>
-      <w:numFmt w:val="bullet"/>
-      <w:lvlText w:val="■"/>
-      <w:lvlJc w:val="left"/>
+      <w:numFmt w:val="lowerRoman"/>
+      <w:lvlText w:val="%9."/>
+      <w:lvlJc w:val="right"/>
       <w:pPr>
         <w:ind w:left="6480" w:hanging="360"/>
       </w:pPr>
@@ -4059,6 +4410,116 @@
     </w:lvl>
   </w:abstractNum>
   <w:abstractNum w:abstractNumId="10">
+    <w:lvl w:ilvl="0">
+      <w:start w:val="1"/>
+      <w:numFmt w:val="bullet"/>
+      <w:lvlText w:val="●"/>
+      <w:lvlJc w:val="left"/>
+      <w:pPr>
+        <w:ind w:left="720" w:hanging="360"/>
+      </w:pPr>
+      <w:rPr>
+        <w:u w:val="none"/>
+      </w:rPr>
+    </w:lvl>
+    <w:lvl w:ilvl="1">
+      <w:start w:val="1"/>
+      <w:numFmt w:val="bullet"/>
+      <w:lvlText w:val="○"/>
+      <w:lvlJc w:val="left"/>
+      <w:pPr>
+        <w:ind w:left="1440" w:hanging="360"/>
+      </w:pPr>
+      <w:rPr>
+        <w:u w:val="none"/>
+      </w:rPr>
+    </w:lvl>
+    <w:lvl w:ilvl="2">
+      <w:start w:val="1"/>
+      <w:numFmt w:val="bullet"/>
+      <w:lvlText w:val="■"/>
+      <w:lvlJc w:val="left"/>
+      <w:pPr>
+        <w:ind w:left="2160" w:hanging="360"/>
+      </w:pPr>
+      <w:rPr>
+        <w:u w:val="none"/>
+      </w:rPr>
+    </w:lvl>
+    <w:lvl w:ilvl="3">
+      <w:start w:val="1"/>
+      <w:numFmt w:val="bullet"/>
+      <w:lvlText w:val="●"/>
+      <w:lvlJc w:val="left"/>
+      <w:pPr>
+        <w:ind w:left="2880" w:hanging="360"/>
+      </w:pPr>
+      <w:rPr>
+        <w:u w:val="none"/>
+      </w:rPr>
+    </w:lvl>
+    <w:lvl w:ilvl="4">
+      <w:start w:val="1"/>
+      <w:numFmt w:val="bullet"/>
+      <w:lvlText w:val="○"/>
+      <w:lvlJc w:val="left"/>
+      <w:pPr>
+        <w:ind w:left="3600" w:hanging="360"/>
+      </w:pPr>
+      <w:rPr>
+        <w:u w:val="none"/>
+      </w:rPr>
+    </w:lvl>
+    <w:lvl w:ilvl="5">
+      <w:start w:val="1"/>
+      <w:numFmt w:val="bullet"/>
+      <w:lvlText w:val="■"/>
+      <w:lvlJc w:val="left"/>
+      <w:pPr>
+        <w:ind w:left="4320" w:hanging="360"/>
+      </w:pPr>
+      <w:rPr>
+        <w:u w:val="none"/>
+      </w:rPr>
+    </w:lvl>
+    <w:lvl w:ilvl="6">
+      <w:start w:val="1"/>
+      <w:numFmt w:val="bullet"/>
+      <w:lvlText w:val="●"/>
+      <w:lvlJc w:val="left"/>
+      <w:pPr>
+        <w:ind w:left="5040" w:hanging="360"/>
+      </w:pPr>
+      <w:rPr>
+        <w:u w:val="none"/>
+      </w:rPr>
+    </w:lvl>
+    <w:lvl w:ilvl="7">
+      <w:start w:val="1"/>
+      <w:numFmt w:val="bullet"/>
+      <w:lvlText w:val="○"/>
+      <w:lvlJc w:val="left"/>
+      <w:pPr>
+        <w:ind w:left="5760" w:hanging="360"/>
+      </w:pPr>
+      <w:rPr>
+        <w:u w:val="none"/>
+      </w:rPr>
+    </w:lvl>
+    <w:lvl w:ilvl="8">
+      <w:start w:val="1"/>
+      <w:numFmt w:val="bullet"/>
+      <w:lvlText w:val="■"/>
+      <w:lvlJc w:val="left"/>
+      <w:pPr>
+        <w:ind w:left="6480" w:hanging="360"/>
+      </w:pPr>
+      <w:rPr>
+        <w:u w:val="none"/>
+      </w:rPr>
+    </w:lvl>
+  </w:abstractNum>
+  <w:abstractNum w:abstractNumId="11">
     <w:lvl w:ilvl="0">
       <w:start w:val="1"/>
       <w:numFmt w:val="bullet"/>
@@ -4197,6 +4658,9 @@
   </w:num>
   <w:num w:numId="10">
     <w:abstractNumId w:val="10"/>
+  </w:num>
+  <w:num w:numId="11">
+    <w:abstractNumId w:val="11"/>
   </w:num>
 </w:numbering>
 </file>

</xml_diff>